<commit_message>
feat: Add all fields to Biglietteria ricevuta - codicefiscale, date, servizio, itinerario, passeggero, venduto, acconto, dapagare, pnr, agente
</commit_message>
<xml_diff>
--- a/public/templates/ricevuta-template.docx
+++ b/public/templates/ricevuta-template.docx
@@ -366,6 +366,56 @@
         </w:rPr>
         <w:t>}</w:t>
       </w:r>
+      <w:r>
+        <w:rPr>
+          <w:rFonts w:asciiTheme="minorHAnsi" w:hAnsiTheme="minorHAnsi" w:cstheme="minorHAnsi"/>
+          <w:color w:val="333333"/>
+          <w:shd w:val="clear" w:color="auto" w:fill="FFFFFF"/>
+        </w:rPr>
+        <w:br/>
+      </w:r>
+      <w:r>
+        <w:rPr>
+          <w:rFonts w:asciiTheme="minorHAnsi" w:hAnsiTheme="minorHAnsi" w:cstheme="minorHAnsi"/>
+          <w:b/>
+          <w:bCs/>
+          <w:color w:val="333333"/>
+          <w:shd w:val="clear" w:color="auto" w:fill="FFFFFF"/>
+        </w:rPr>
+        <w:t>CODICE FISCALE</w:t>
+      </w:r>
+      <w:r>
+        <w:rPr>
+          <w:rFonts w:asciiTheme="minorHAnsi" w:hAnsiTheme="minorHAnsi" w:cstheme="minorHAnsi"/>
+          <w:color w:val="333333"/>
+          <w:shd w:val="clear" w:color="auto" w:fill="FFFFFF"/>
+        </w:rPr>
+        <w:t xml:space="preserve">          :           </w:t>
+      </w:r>
+      <w:r>
+        <w:rPr>
+          <w:rFonts w:asciiTheme="minorHAnsi" w:hAnsiTheme="minorHAnsi" w:cstheme="minorHAnsi"/>
+          <w:color w:val="333333"/>
+          <w:shd w:val="clear" w:color="auto" w:fill="FFFFFF"/>
+        </w:rPr>
+        <w:t>{</w:t>
+      </w:r>
+      <w:r>
+        <w:rPr>
+          <w:rFonts w:asciiTheme="minorHAnsi" w:hAnsiTheme="minorHAnsi" w:cstheme="minorHAnsi"/>
+          <w:color w:val="333333"/>
+          <w:shd w:val="clear" w:color="auto" w:fill="FFFFFF"/>
+        </w:rPr>
+        <w:t>codicefiscale</w:t>
+      </w:r>
+      <w:r>
+        <w:rPr>
+          <w:rFonts w:asciiTheme="minorHAnsi" w:hAnsiTheme="minorHAnsi" w:cstheme="minorHAnsi"/>
+          <w:color w:val="333333"/>
+          <w:shd w:val="clear" w:color="auto" w:fill="FFFFFF"/>
+        </w:rPr>
+        <w:t>}</w:t>
+      </w:r>
     </w:p>
     <w:p>
       <w:pPr>
@@ -374,7 +424,6 @@
           <w:rFonts w:ascii="Calibri" w:hAnsi="Calibri" w:cs="Calibri"/>
           <w:sz w:val="20"/>
           <w:szCs w:val="20"/>
-          <w:lang w:val="es-PE"/>
         </w:rPr>
       </w:pPr>
       <w:r>
@@ -382,7 +431,6 @@
           <w:rFonts w:asciiTheme="minorHAnsi" w:hAnsiTheme="minorHAnsi" w:cstheme="minorHAnsi"/>
           <w:b/>
           <w:bCs/>
-          <w:lang w:val="es-PE"/>
         </w:rPr>
         <w:t>DATA ACQUISTO</w:t>
       </w:r>
@@ -391,7 +439,6 @@
           <w:rFonts w:ascii="Calibri" w:hAnsi="Calibri" w:cs="Calibri"/>
           <w:sz w:val="20"/>
           <w:szCs w:val="20"/>
-          <w:lang w:val="es-PE"/>
         </w:rPr>
         <w:tab/>
       </w:r>
@@ -402,7 +449,6 @@
           <w:bCs/>
           <w:sz w:val="20"/>
           <w:szCs w:val="20"/>
-          <w:lang w:val="es-PE"/>
         </w:rPr>
         <w:t>:</w:t>
       </w:r>
@@ -411,29 +457,32 @@
           <w:rFonts w:ascii="Calibri" w:hAnsi="Calibri" w:cs="Calibri"/>
           <w:sz w:val="20"/>
           <w:szCs w:val="20"/>
-          <w:lang w:val="es-PE"/>
-        </w:rPr>
-        <w:tab/>
-      </w:r>
-      <w:r>
-        <w:rPr>
-          <w:rFonts w:asciiTheme="minorHAnsi" w:hAnsiTheme="minorHAnsi" w:cstheme="minorHAnsi"/>
-          <w:color w:val="333333"/>
-          <w:kern w:val="0"/>
-          <w:shd w:val="clear" w:color="auto" w:fill="FFFFFF"/>
-          <w:lang w:val="es-PE" w:eastAsia="it-IT" w:bidi="ar-SA"/>
-        </w:rPr>
-        <w:t>Ignorar este y</w:t>
-      </w:r>
-      <w:r>
-        <w:rPr>
-          <w:rFonts w:asciiTheme="minorHAnsi" w:hAnsiTheme="minorHAnsi" w:cstheme="minorHAnsi"/>
-          <w:color w:val="333333"/>
-          <w:kern w:val="0"/>
-          <w:shd w:val="clear" w:color="auto" w:fill="FFFFFF"/>
-          <w:lang w:val="es-PE" w:eastAsia="it-IT" w:bidi="ar-SA"/>
-        </w:rPr>
-        <w:t xml:space="preserve"> los demás de abajo por ahora</w:t>
+        </w:rPr>
+        <w:t xml:space="preserve">             </w:t>
+      </w:r>
+      <w:r>
+        <w:rPr>
+          <w:rFonts w:asciiTheme="minorHAnsi" w:hAnsiTheme="minorHAnsi" w:cstheme="minorHAnsi"/>
+          <w:color w:val="333333"/>
+          <w:shd w:val="clear" w:color="auto" w:fill="FFFFFF"/>
+        </w:rPr>
+        <w:t>{</w:t>
+      </w:r>
+      <w:r>
+        <w:rPr>
+          <w:rFonts w:asciiTheme="minorHAnsi" w:hAnsiTheme="minorHAnsi" w:cstheme="minorHAnsi"/>
+          <w:color w:val="333333"/>
+          <w:shd w:val="clear" w:color="auto" w:fill="FFFFFF"/>
+        </w:rPr>
+        <w:t>date</w:t>
+      </w:r>
+      <w:r>
+        <w:rPr>
+          <w:rFonts w:asciiTheme="minorHAnsi" w:hAnsiTheme="minorHAnsi" w:cstheme="minorHAnsi"/>
+          <w:color w:val="333333"/>
+          <w:shd w:val="clear" w:color="auto" w:fill="FFFFFF"/>
+        </w:rPr>
+        <w:t>}</w:t>
       </w:r>
     </w:p>
     <w:p>
@@ -443,7 +492,6 @@
           <w:rFonts w:ascii="Calibri" w:hAnsi="Calibri" w:cs="Calibri"/>
           <w:sz w:val="20"/>
           <w:szCs w:val="20"/>
-          <w:lang w:val="es-PE"/>
         </w:rPr>
       </w:pPr>
       <w:r>
@@ -451,7 +499,6 @@
           <w:rFonts w:ascii="Calibri" w:hAnsi="Calibri" w:cs="Calibri"/>
           <w:sz w:val="20"/>
           <w:szCs w:val="20"/>
-          <w:lang w:val="es-PE"/>
         </w:rPr>
         <w:tab/>
       </w:r>
@@ -558,7 +605,7 @@
                 <w:shd w:val="clear" w:color="auto" w:fill="FFFFFF"/>
                 <w:lang w:eastAsia="it-IT" w:bidi="ar-SA"/>
               </w:rPr>
-              <w:t>${servizio.all}</w:t>
+              <w:t>{servizio}</w:t>
             </w:r>
           </w:p>
           <w:p>
@@ -607,7 +654,7 @@
                 <w:shd w:val="clear" w:color="auto" w:fill="FFFFFF"/>
                 <w:lang w:eastAsia="it-IT" w:bidi="ar-SA"/>
               </w:rPr>
-              <w:t>${itinerario.all}</w:t>
+              <w:t>{itinerario}</w:t>
             </w:r>
           </w:p>
         </w:tc>
@@ -646,7 +693,7 @@
                 <w:shd w:val="clear" w:color="auto" w:fill="FFFFFF"/>
                 <w:lang w:eastAsia="it-IT" w:bidi="ar-SA"/>
               </w:rPr>
-              <w:t>${</w:t>
+              <w:t>{</w:t>
             </w:r>
             <w:r>
               <w:rPr>
@@ -666,7 +713,7 @@
                 <w:shd w:val="clear" w:color="auto" w:fill="FFFFFF"/>
                 <w:lang w:eastAsia="it-IT" w:bidi="ar-SA"/>
               </w:rPr>
-              <w:t>.all}</w:t>
+              <w:t>}</w:t>
             </w:r>
           </w:p>
           <w:p>
@@ -826,7 +873,7 @@
                 <w:shd w:val="clear" w:color="auto" w:fill="FFFFFF"/>
                 <w:lang w:eastAsia="it-IT" w:bidi="ar-SA"/>
               </w:rPr>
-              <w:t>${passeggero.all}</w:t>
+              <w:t>{passeggero}</w:t>
             </w:r>
           </w:p>
         </w:tc>
@@ -1146,8 +1193,9 @@
                 <w:shd w:val="clear" w:color="auto" w:fill="FFFFFF"/>
                 <w:lang w:val="es-ES" w:eastAsia="it-IT" w:bidi="ar-SA"/>
               </w:rPr>
-              <w:t>${</w:t>
+              <w:t>{</w:t>
             </w:r>
+            <w:proofErr w:type="spellStart"/>
             <w:r>
               <w:rPr>
                 <w:rFonts w:asciiTheme="minorHAnsi" w:hAnsiTheme="minorHAnsi" w:cstheme="minorHAnsi"/>
@@ -1160,6 +1208,7 @@
               </w:rPr>
               <w:t>venduto</w:t>
             </w:r>
+            <w:proofErr w:type="spellEnd"/>
             <w:r>
               <w:rPr>
                 <w:rFonts w:asciiTheme="minorHAnsi" w:hAnsiTheme="minorHAnsi" w:cstheme="minorHAnsi"/>
@@ -1170,7 +1219,7 @@
                 <w:shd w:val="clear" w:color="auto" w:fill="FFFFFF"/>
                 <w:lang w:val="es-ES" w:eastAsia="it-IT" w:bidi="ar-SA"/>
               </w:rPr>
-              <w:t>.all}</w:t>
+              <w:t>}</w:t>
             </w:r>
             <w:r>
               <w:rPr>
@@ -1298,7 +1347,7 @@
                 <w:shd w:val="clear" w:color="auto" w:fill="FFFFFF"/>
                 <w:lang w:eastAsia="it-IT" w:bidi="ar-SA"/>
               </w:rPr>
-              <w:t>${acconto.all}</w:t>
+              <w:t>{acconto}</w:t>
             </w:r>
           </w:p>
         </w:tc>
@@ -1401,7 +1450,7 @@
                 <w:shd w:val="clear" w:color="auto" w:fill="FFFFFF"/>
                 <w:lang w:eastAsia="it-IT" w:bidi="ar-SA"/>
               </w:rPr>
-              <w:t>${</w:t>
+              <w:t>{</w:t>
             </w:r>
             <w:r>
               <w:rPr>
@@ -1425,7 +1474,7 @@
                 <w:shd w:val="clear" w:color="auto" w:fill="FFFFFF"/>
                 <w:lang w:eastAsia="it-IT" w:bidi="ar-SA"/>
               </w:rPr>
-              <w:t>.all}</w:t>
+              <w:t>}</w:t>
             </w:r>
           </w:p>
         </w:tc>
@@ -1490,7 +1539,7 @@
           <w:shd w:val="clear" w:color="auto" w:fill="FFFFFF"/>
           <w:lang w:eastAsia="it-IT" w:bidi="ar-SA"/>
         </w:rPr>
-        <w:t>${pnr.all}</w:t>
+        <w:t>{pnr}</w:t>
       </w:r>
     </w:p>
     <w:p>
@@ -1541,7 +1590,7 @@
           <w:shd w:val="clear" w:color="auto" w:fill="FFFFFF"/>
           <w:lang w:eastAsia="it-IT" w:bidi="ar-SA"/>
         </w:rPr>
-        <w:t>${</w:t>
+        <w:t>{</w:t>
       </w:r>
       <w:r>
         <w:rPr>
@@ -1574,18 +1623,7 @@
           <w:shd w:val="clear" w:color="auto" w:fill="FFFFFF"/>
           <w:lang w:eastAsia="it-IT" w:bidi="ar-SA"/>
         </w:rPr>
-        <w:t>.</w:t>
-      </w:r>
-      <w:r>
-        <w:rPr>
-          <w:rFonts w:asciiTheme="minorHAnsi" w:hAnsiTheme="minorHAnsi" w:cstheme="minorHAnsi"/>
-          <w:color w:val="333333"/>
-          <w:kern w:val="0"/>
-          <w:szCs w:val="24"/>
-          <w:shd w:val="clear" w:color="auto" w:fill="FFFFFF"/>
-          <w:lang w:eastAsia="it-IT" w:bidi="ar-SA"/>
-        </w:rPr>
-        <w:t>all}</w:t>
+        <w:t>}</w:t>
       </w:r>
       <w:r>
         <w:rPr>

</xml_diff>